<commit_message>
Writing Articles and Morning Cartoon Update
</commit_message>
<xml_diff>
--- a/Articles/2024/6-SASS-Or-SCSS/12-Portfolio-Website/7-The-JavaScript-File/No Images 7 The JavaScript File.docx
+++ b/Articles/2024/6-SASS-Or-SCSS/12-Portfolio-Website/7-The-JavaScript-File/No Images 7 The JavaScript File.docx
@@ -663,6 +663,7 @@
       <w:r>
         <w:t xml:space="preserve"> and name it </w:t>
       </w:r>
+      <w:proofErr w:type="spellStart"/>
       <w:r>
         <w:rPr>
           <w:rStyle w:val="BlueBoldenChar"/>
@@ -670,6 +671,7 @@
         </w:rPr>
         <w:t>js</w:t>
       </w:r>
+      <w:proofErr w:type="spellEnd"/>
       <w:r>
         <w:t>. Make sure it is actually in the dist folder</w:t>
       </w:r>
@@ -686,11 +688,19 @@
         </w:rPr>
         <w:t xml:space="preserve">Inside of the </w:t>
       </w:r>
+      <w:proofErr w:type="spellStart"/>
       <w:r>
         <w:rPr>
           <w:rStyle w:val="BigDarkBoldChar"/>
         </w:rPr>
-        <w:t xml:space="preserve">js </w:t>
+        <w:t>js</w:t>
+      </w:r>
+      <w:proofErr w:type="spellEnd"/>
+      <w:r>
+        <w:rPr>
+          <w:rStyle w:val="BigDarkBoldChar"/>
+        </w:rPr>
+        <w:t xml:space="preserve"> </w:t>
       </w:r>
       <w:r>
         <w:rPr>
@@ -751,7 +761,15 @@
         <w:t>)</w:t>
       </w:r>
       <w:r>
-        <w:t xml:space="preserve"> in this situation, where we can make changes to the document structure, style and content. The DOM represents the document as nodes and objects, and in this way the Java Script language can use it to interact, or talk to the page.</w:t>
+        <w:t xml:space="preserve"> in this situation, where we can make changes to the document structure, </w:t>
+      </w:r>
+      <w:proofErr w:type="gramStart"/>
+      <w:r>
+        <w:t>style</w:t>
+      </w:r>
+      <w:proofErr w:type="gramEnd"/>
+      <w:r>
+        <w:t xml:space="preserve"> and content. The DOM represents the document as nodes and objects, and in this way the Java Script language can use it to interact, or talk to the page.</w:t>
       </w:r>
     </w:p>
     <w:p>
@@ -809,7 +827,15 @@
         <w:pStyle w:val="NoSpacing"/>
       </w:pPr>
       <w:r>
-        <w:t>You can think of this classlist as a type of tree. We want to either add or remove branches to it. If the menu is not showing we want to add a class that will open the menu. If the menu is open, we want to remove that class or branch from our tree. So, that the menu will close. These little branches in programing are actually referred to as nodes.</w:t>
+        <w:t xml:space="preserve">You can think of this </w:t>
+      </w:r>
+      <w:proofErr w:type="spellStart"/>
+      <w:r>
+        <w:t>classlist</w:t>
+      </w:r>
+      <w:proofErr w:type="spellEnd"/>
+      <w:r>
+        <w:t xml:space="preserve"> as a type of tree. We want to either add or remove branches to it. If the menu is not showing we want to add a class that will open the menu. If the menu is open, we want to remove that class or branch from our tree. So, that the menu will close. These little branches in programing are actually referred to as nodes.</w:t>
       </w:r>
     </w:p>
     <w:p>
@@ -823,7 +849,33 @@
       </w:pPr>
       <w:bookmarkStart w:id="5" w:name="_Hlk167435721"/>
       <w:r>
-        <w:t>const menuBtn = document.querySelector('.menu-btn');</w:t>
+        <w:t xml:space="preserve">const </w:t>
+      </w:r>
+      <w:proofErr w:type="spellStart"/>
+      <w:r>
+        <w:t>menuBtn</w:t>
+      </w:r>
+      <w:proofErr w:type="spellEnd"/>
+      <w:r>
+        <w:t xml:space="preserve"> = </w:t>
+      </w:r>
+      <w:proofErr w:type="spellStart"/>
+      <w:proofErr w:type="gramStart"/>
+      <w:r>
+        <w:t>document.querySelector</w:t>
+      </w:r>
+      <w:proofErr w:type="spellEnd"/>
+      <w:proofErr w:type="gramEnd"/>
+      <w:r>
+        <w:t>('.menu-</w:t>
+      </w:r>
+      <w:proofErr w:type="spellStart"/>
+      <w:r>
+        <w:t>btn</w:t>
+      </w:r>
+      <w:proofErr w:type="spellEnd"/>
+      <w:r>
+        <w:t>');</w:t>
       </w:r>
     </w:p>
     <w:p>
@@ -831,7 +883,25 @@
         <w:pStyle w:val="code"/>
       </w:pPr>
       <w:r>
-        <w:t>const hamburger = document.querySelector('.menu-btn__burger');</w:t>
+        <w:t xml:space="preserve">const hamburger = </w:t>
+      </w:r>
+      <w:proofErr w:type="spellStart"/>
+      <w:proofErr w:type="gramStart"/>
+      <w:r>
+        <w:t>document.querySelector</w:t>
+      </w:r>
+      <w:proofErr w:type="spellEnd"/>
+      <w:proofErr w:type="gramEnd"/>
+      <w:r>
+        <w:t>('.menu-</w:t>
+      </w:r>
+      <w:proofErr w:type="spellStart"/>
+      <w:r>
+        <w:t>btn</w:t>
+      </w:r>
+      <w:proofErr w:type="spellEnd"/>
+      <w:r>
+        <w:t>__burger');</w:t>
       </w:r>
     </w:p>
     <w:p>
@@ -849,7 +919,15 @@
         <w:pStyle w:val="code"/>
       </w:pPr>
       <w:r>
-        <w:t>let showMenu = false;</w:t>
+        <w:t xml:space="preserve">let </w:t>
+      </w:r>
+      <w:proofErr w:type="spellStart"/>
+      <w:r>
+        <w:t>showMenu</w:t>
+      </w:r>
+      <w:proofErr w:type="spellEnd"/>
+      <w:r>
+        <w:t xml:space="preserve"> = false;</w:t>
       </w:r>
     </w:p>
     <w:p>
@@ -861,8 +939,21 @@
       <w:pPr>
         <w:pStyle w:val="code"/>
       </w:pPr>
-      <w:r>
-        <w:t>menuBtn.addEventListener('click', toggleMenu);</w:t>
+      <w:proofErr w:type="spellStart"/>
+      <w:r>
+        <w:t>menuBtn.addEventListener</w:t>
+      </w:r>
+      <w:proofErr w:type="spellEnd"/>
+      <w:r>
+        <w:t xml:space="preserve">('click', </w:t>
+      </w:r>
+      <w:proofErr w:type="spellStart"/>
+      <w:r>
+        <w:t>toggleMenu</w:t>
+      </w:r>
+      <w:proofErr w:type="spellEnd"/>
+      <w:r>
+        <w:t>);</w:t>
       </w:r>
     </w:p>
     <w:p>
@@ -880,7 +971,20 @@
         <w:pStyle w:val="code"/>
       </w:pPr>
       <w:r>
-        <w:t>function toggleMenu() {</w:t>
+        <w:t xml:space="preserve">function </w:t>
+      </w:r>
+      <w:proofErr w:type="spellStart"/>
+      <w:proofErr w:type="gramStart"/>
+      <w:r>
+        <w:t>toggleMenu</w:t>
+      </w:r>
+      <w:proofErr w:type="spellEnd"/>
+      <w:r>
+        <w:t>(</w:t>
+      </w:r>
+      <w:proofErr w:type="gramEnd"/>
+      <w:r>
+        <w:t>) {</w:t>
       </w:r>
     </w:p>
     <w:p>
@@ -888,7 +992,20 @@
         <w:pStyle w:val="code"/>
       </w:pPr>
       <w:r>
-        <w:t xml:space="preserve">    if(!showMenu) {</w:t>
+        <w:t xml:space="preserve">    if</w:t>
+      </w:r>
+      <w:proofErr w:type="gramStart"/>
+      <w:r>
+        <w:t>(!</w:t>
+      </w:r>
+      <w:proofErr w:type="spellStart"/>
+      <w:r>
+        <w:t>showMenu</w:t>
+      </w:r>
+      <w:proofErr w:type="spellEnd"/>
+      <w:proofErr w:type="gramEnd"/>
+      <w:r>
+        <w:t>) {</w:t>
       </w:r>
     </w:p>
     <w:p>
@@ -896,7 +1013,15 @@
         <w:pStyle w:val="code"/>
       </w:pPr>
       <w:r>
-        <w:t xml:space="preserve">        hamburger.classList.add('open');</w:t>
+        <w:t xml:space="preserve">        </w:t>
+      </w:r>
+      <w:proofErr w:type="spellStart"/>
+      <w:r>
+        <w:t>hamburger.classList.add</w:t>
+      </w:r>
+      <w:proofErr w:type="spellEnd"/>
+      <w:r>
+        <w:t>('open');</w:t>
       </w:r>
     </w:p>
     <w:p>
@@ -909,7 +1034,15 @@
         <w:pStyle w:val="code"/>
       </w:pPr>
       <w:r>
-        <w:t xml:space="preserve">        showMenu = true;</w:t>
+        <w:t xml:space="preserve">        </w:t>
+      </w:r>
+      <w:proofErr w:type="spellStart"/>
+      <w:r>
+        <w:t>showMenu</w:t>
+      </w:r>
+      <w:proofErr w:type="spellEnd"/>
+      <w:r>
+        <w:t xml:space="preserve"> = true;</w:t>
       </w:r>
     </w:p>
     <w:p>
@@ -930,7 +1063,17 @@
         <w:pStyle w:val="code"/>
       </w:pPr>
       <w:r>
-        <w:t xml:space="preserve">        hamburger.classList.remove('open');</w:t>
+        <w:t xml:space="preserve">        </w:t>
+      </w:r>
+      <w:proofErr w:type="spellStart"/>
+      <w:proofErr w:type="gramStart"/>
+      <w:r>
+        <w:t>hamburger.classList.remove</w:t>
+      </w:r>
+      <w:proofErr w:type="spellEnd"/>
+      <w:proofErr w:type="gramEnd"/>
+      <w:r>
+        <w:t>('open');</w:t>
       </w:r>
     </w:p>
     <w:p>
@@ -943,7 +1086,15 @@
         <w:pStyle w:val="code"/>
       </w:pPr>
       <w:r>
-        <w:t xml:space="preserve">        showMenu = false;</w:t>
+        <w:t xml:space="preserve">        </w:t>
+      </w:r>
+      <w:proofErr w:type="spellStart"/>
+      <w:r>
+        <w:t>showMenu</w:t>
+      </w:r>
+      <w:proofErr w:type="spellEnd"/>
+      <w:r>
+        <w:t xml:space="preserve"> = false;</w:t>
       </w:r>
     </w:p>
     <w:p>
@@ -1067,11 +1218,30 @@
         <w:rPr>
           <w:rStyle w:val="BigDarkBoldChar"/>
         </w:rPr>
-        <w:t xml:space="preserve">_menu.scss </w:t>
-      </w:r>
-      <w:r>
-        <w:t>file, and go in where it says &amp;.open</w:t>
-      </w:r>
+        <w:t>_</w:t>
+      </w:r>
+      <w:proofErr w:type="spellStart"/>
+      <w:r>
+        <w:rPr>
+          <w:rStyle w:val="BigDarkBoldChar"/>
+        </w:rPr>
+        <w:t>menu.scss</w:t>
+      </w:r>
+      <w:proofErr w:type="spellEnd"/>
+      <w:r>
+        <w:rPr>
+          <w:rStyle w:val="BigDarkBoldChar"/>
+        </w:rPr>
+        <w:t xml:space="preserve"> </w:t>
+      </w:r>
+      <w:r>
+        <w:t xml:space="preserve">file, and go in where it says </w:t>
+      </w:r>
+      <w:proofErr w:type="gramStart"/>
+      <w:r>
+        <w:t>&amp;.open</w:t>
+      </w:r>
+      <w:proofErr w:type="gramEnd"/>
     </w:p>
     <w:p/>
     <w:p>
@@ -1095,76 +1265,99 @@
         <w:rPr>
           <w:rStyle w:val="IntenseReference"/>
         </w:rPr>
-        <w:t>Target the ::before</w:t>
-      </w:r>
-    </w:p>
-    <w:bookmarkEnd w:id="8"/>
-    <w:p/>
-    <w:p>
-      <w:r>
-        <w:t>We want to make this change to it.  Here we will target those pseudo elements. Remember where we created that top and bottom bar by using ::before, and ::after.</w:t>
-      </w:r>
-    </w:p>
-    <w:p>
-      <w:r>
-        <w:t xml:space="preserve">translate: the first argument </w:t>
-      </w:r>
-      <w:r>
-        <w:t>represents</w:t>
-      </w:r>
-      <w:r>
-        <w:t xml:space="preserve"> the horizontal first bar, and the second argument will be the vertical bar.</w:t>
-      </w:r>
-    </w:p>
-    <w:p>
-      <w:pPr>
-        <w:pStyle w:val="BlueBolden"/>
-      </w:pPr>
-      <w:r>
-        <w:t>8</w:t>
-      </w:r>
-    </w:p>
-    <w:p>
-      <w:pPr>
-        <w:pStyle w:val="BlueBolden"/>
-      </w:pPr>
-    </w:p>
-    <w:p>
-      <w:r>
-        <w:t>When we click the hamburger menu on the webpage, you will see it looks like this</w:t>
-      </w:r>
-    </w:p>
-    <w:p>
-      <w:pPr>
-        <w:pStyle w:val="BlueBolden"/>
-      </w:pPr>
-      <w:r>
-        <w:t>9</w:t>
-      </w:r>
-    </w:p>
-    <w:p>
-      <w:pPr>
-        <w:pStyle w:val="BlueBolden"/>
-      </w:pPr>
-    </w:p>
-    <w:p>
-      <w:r>
-        <w:lastRenderedPageBreak/>
-        <w:t>So, it is not quite an X quite yet, but we are working on it.</w:t>
-      </w:r>
-    </w:p>
-    <w:p/>
-    <w:p>
-      <w:pPr>
+        <w:t xml:space="preserve">Target </w:t>
+      </w:r>
+      <w:proofErr w:type="gramStart"/>
+      <w:r>
         <w:rPr>
           <w:rStyle w:val="IntenseReference"/>
         </w:rPr>
-      </w:pPr>
-      <w:r>
+        <w:t>the ::before</w:t>
+      </w:r>
+      <w:proofErr w:type="gramEnd"/>
+    </w:p>
+    <w:bookmarkEnd w:id="8"/>
+    <w:p/>
+    <w:p>
+      <w:r>
+        <w:t xml:space="preserve">We want to make this change to it.  Here we will target those pseudo elements. Remember where we created that top and bottom bar by </w:t>
+      </w:r>
+      <w:proofErr w:type="gramStart"/>
+      <w:r>
+        <w:t>using ::before</w:t>
+      </w:r>
+      <w:proofErr w:type="gramEnd"/>
+      <w:r>
+        <w:t>, and ::after.</w:t>
+      </w:r>
+    </w:p>
+    <w:p>
+      <w:r>
+        <w:t xml:space="preserve">translate: the first argument </w:t>
+      </w:r>
+      <w:r>
+        <w:t>represents</w:t>
+      </w:r>
+      <w:r>
+        <w:t xml:space="preserve"> the horizontal first bar, and the second argument will be the vertical bar.</w:t>
+      </w:r>
+    </w:p>
+    <w:p>
+      <w:pPr>
+        <w:pStyle w:val="BlueBolden"/>
+      </w:pPr>
+      <w:r>
+        <w:t>8</w:t>
+      </w:r>
+    </w:p>
+    <w:p>
+      <w:pPr>
+        <w:pStyle w:val="BlueBolden"/>
+      </w:pPr>
+    </w:p>
+    <w:p>
+      <w:r>
+        <w:t>When we click the hamburger menu on the webpage, you will see it looks like this</w:t>
+      </w:r>
+    </w:p>
+    <w:p>
+      <w:pPr>
+        <w:pStyle w:val="BlueBolden"/>
+      </w:pPr>
+      <w:r>
+        <w:t>9</w:t>
+      </w:r>
+    </w:p>
+    <w:p>
+      <w:pPr>
+        <w:pStyle w:val="BlueBolden"/>
+      </w:pPr>
+    </w:p>
+    <w:p>
+      <w:r>
+        <w:lastRenderedPageBreak/>
+        <w:t>So, it is not quite an X quite yet, but we are working on it.</w:t>
+      </w:r>
+    </w:p>
+    <w:p/>
+    <w:p>
+      <w:pPr>
         <w:rPr>
           <w:rStyle w:val="IntenseReference"/>
         </w:rPr>
-        <w:t>Target the ::</w:t>
+      </w:pPr>
+      <w:r>
+        <w:rPr>
+          <w:rStyle w:val="IntenseReference"/>
+        </w:rPr>
+        <w:t xml:space="preserve">Target </w:t>
+      </w:r>
+      <w:proofErr w:type="gramStart"/>
+      <w:r>
+        <w:rPr>
+          <w:rStyle w:val="IntenseReference"/>
+        </w:rPr>
+        <w:t>the ::</w:t>
       </w:r>
       <w:r>
         <w:rPr>
@@ -1172,6 +1365,7 @@
         </w:rPr>
         <w:t>After</w:t>
       </w:r>
+      <w:proofErr w:type="gramEnd"/>
     </w:p>
     <w:p>
       <w:r>
@@ -1187,8 +1381,13 @@
       </w:pPr>
     </w:p>
     <w:p>
-      <w:r>
-        <w:t>&amp;.open{</w:t>
+      <w:proofErr w:type="gramStart"/>
+      <w:r>
+        <w:t>&amp;.open</w:t>
+      </w:r>
+      <w:proofErr w:type="gramEnd"/>
+      <w:r>
+        <w:t>{</w:t>
       </w:r>
     </w:p>
     <w:p>
@@ -1204,13 +1403,29 @@
     <w:p/>
     <w:p>
       <w:r>
-        <w:t xml:space="preserve">        &amp;::before {</w:t>
+        <w:t xml:space="preserve">        </w:t>
+      </w:r>
+      <w:proofErr w:type="gramStart"/>
+      <w:r>
+        <w:t>&amp;::</w:t>
+      </w:r>
+      <w:proofErr w:type="gramEnd"/>
+      <w:r>
+        <w:t>before {</w:t>
       </w:r>
     </w:p>
     <w:p/>
     <w:p>
       <w:r>
-        <w:t xml:space="preserve">            transform: rotate(45deg) translate(5px, 8px);</w:t>
+        <w:t xml:space="preserve">            transform: rotate(45deg) </w:t>
+      </w:r>
+      <w:proofErr w:type="gramStart"/>
+      <w:r>
+        <w:t>translate(</w:t>
+      </w:r>
+      <w:proofErr w:type="gramEnd"/>
+      <w:r>
+        <w:t>5px, 8px);</w:t>
       </w:r>
     </w:p>
     <w:p>
@@ -1221,7 +1436,15 @@
     <w:p/>
     <w:p>
       <w:r>
-        <w:t xml:space="preserve">        &amp;::after{</w:t>
+        <w:t xml:space="preserve">        </w:t>
+      </w:r>
+      <w:proofErr w:type="gramStart"/>
+      <w:r>
+        <w:t>&amp;::</w:t>
+      </w:r>
+      <w:proofErr w:type="gramEnd"/>
+      <w:r>
+        <w:t>after{</w:t>
       </w:r>
     </w:p>
     <w:p>
@@ -1231,7 +1454,15 @@
     </w:p>
     <w:p>
       <w:r>
-        <w:t xml:space="preserve">            transform: rotate(-45deg) translate(3px, -7px);</w:t>
+        <w:t xml:space="preserve">            transform: rotate(-45deg) </w:t>
+      </w:r>
+      <w:proofErr w:type="gramStart"/>
+      <w:r>
+        <w:t>translate(</w:t>
+      </w:r>
+      <w:proofErr w:type="gramEnd"/>
+      <w:r>
+        <w:t>3px, -7px);</w:t>
       </w:r>
     </w:p>
     <w:p>
@@ -1276,681 +1507,6 @@
       </w:r>
     </w:p>
     <w:p/>
-    <w:p>
-      <w:pPr>
-        <w:pStyle w:val="Heading1"/>
-      </w:pPr>
-      <w:bookmarkStart w:id="9" w:name="_Toc165544281"/>
-      <w:r>
-        <w:lastRenderedPageBreak/>
-        <w:t>C</w:t>
-      </w:r>
-      <w:r>
-        <w:t>ode for the main.scss file</w:t>
-      </w:r>
-      <w:bookmarkEnd w:id="9"/>
-    </w:p>
-    <w:p>
-      <w:pPr>
-        <w:pStyle w:val="code"/>
-      </w:pPr>
-      <w:r>
-        <w:t>.menu-btn {</w:t>
-      </w:r>
-    </w:p>
-    <w:p>
-      <w:pPr>
-        <w:pStyle w:val="code"/>
-      </w:pPr>
-      <w:r>
-        <w:t xml:space="preserve">    position:absolute;</w:t>
-      </w:r>
-    </w:p>
-    <w:p>
-      <w:pPr>
-        <w:pStyle w:val="code"/>
-      </w:pPr>
-      <w:r>
-        <w:t xml:space="preserve">    z-index: 1;</w:t>
-      </w:r>
-    </w:p>
-    <w:p>
-      <w:pPr>
-        <w:pStyle w:val="code"/>
-      </w:pPr>
-      <w:r>
-        <w:t xml:space="preserve">    right: 1rem;</w:t>
-      </w:r>
-    </w:p>
-    <w:p>
-      <w:pPr>
-        <w:pStyle w:val="code"/>
-      </w:pPr>
-      <w:r>
-        <w:t xml:space="preserve">    top:1rem;</w:t>
-      </w:r>
-    </w:p>
-    <w:p>
-      <w:pPr>
-        <w:pStyle w:val="code"/>
-      </w:pPr>
-      <w:r>
-        <w:t xml:space="preserve">    height: 20px;</w:t>
-      </w:r>
-    </w:p>
-    <w:p>
-      <w:pPr>
-        <w:pStyle w:val="code"/>
-      </w:pPr>
-      <w:r>
-        <w:t xml:space="preserve">    width: 28px;</w:t>
-      </w:r>
-    </w:p>
-    <w:p>
-      <w:pPr>
-        <w:pStyle w:val="code"/>
-      </w:pPr>
-      <w:r>
-        <w:t xml:space="preserve">    cursor: pointer;</w:t>
-      </w:r>
-    </w:p>
-    <w:p>
-      <w:pPr>
-        <w:pStyle w:val="code"/>
-      </w:pPr>
-      <w:r>
-        <w:t xml:space="preserve">    @include transition-ease;</w:t>
-      </w:r>
-    </w:p>
-    <w:p>
-      <w:pPr>
-        <w:pStyle w:val="code"/>
-      </w:pPr>
-    </w:p>
-    <w:p>
-      <w:pPr>
-        <w:pStyle w:val="code"/>
-      </w:pPr>
-      <w:r>
-        <w:t xml:space="preserve">    &amp;__burger {</w:t>
-      </w:r>
-    </w:p>
-    <w:p>
-      <w:pPr>
-        <w:pStyle w:val="code"/>
-      </w:pPr>
-      <w:r>
-        <w:t xml:space="preserve">    position:absolute;</w:t>
-      </w:r>
-    </w:p>
-    <w:p>
-      <w:pPr>
-        <w:pStyle w:val="code"/>
-      </w:pPr>
-      <w:r>
-        <w:t xml:space="preserve">    right: 0;</w:t>
-      </w:r>
-    </w:p>
-    <w:p>
-      <w:pPr>
-        <w:pStyle w:val="code"/>
-      </w:pPr>
-      <w:r>
-        <w:t xml:space="preserve">    top: 0.5;</w:t>
-      </w:r>
-    </w:p>
-    <w:p>
-      <w:pPr>
-        <w:pStyle w:val="code"/>
-      </w:pPr>
-      <w:r>
-        <w:t xml:space="preserve">    height: 3px;</w:t>
-      </w:r>
-    </w:p>
-    <w:p>
-      <w:pPr>
-        <w:pStyle w:val="code"/>
-      </w:pPr>
-      <w:r>
-        <w:t xml:space="preserve">    width: 28px;</w:t>
-      </w:r>
-    </w:p>
-    <w:p>
-      <w:pPr>
-        <w:pStyle w:val="code"/>
-      </w:pPr>
-      <w:r>
-        <w:t xml:space="preserve">    background: set-text-color($primary-color);</w:t>
-      </w:r>
-    </w:p>
-    <w:p>
-      <w:pPr>
-        <w:pStyle w:val="code"/>
-      </w:pPr>
-      <w:r>
-        <w:t xml:space="preserve">    @include transition-ease;</w:t>
-      </w:r>
-    </w:p>
-    <w:p>
-      <w:pPr>
-        <w:pStyle w:val="code"/>
-      </w:pPr>
-    </w:p>
-    <w:p>
-      <w:pPr>
-        <w:pStyle w:val="code"/>
-      </w:pPr>
-    </w:p>
-    <w:p>
-      <w:pPr>
-        <w:pStyle w:val="code"/>
-      </w:pPr>
-      <w:r>
-        <w:t xml:space="preserve">    &amp;::before {</w:t>
-      </w:r>
-    </w:p>
-    <w:p>
-      <w:pPr>
-        <w:pStyle w:val="code"/>
-      </w:pPr>
-    </w:p>
-    <w:p>
-      <w:pPr>
-        <w:pStyle w:val="code"/>
-      </w:pPr>
-      <w:r>
-        <w:t xml:space="preserve">        content: '';</w:t>
-      </w:r>
-    </w:p>
-    <w:p>
-      <w:pPr>
-        <w:pStyle w:val="code"/>
-      </w:pPr>
-      <w:r>
-        <w:t xml:space="preserve">        position: absolute;</w:t>
-      </w:r>
-    </w:p>
-    <w:p>
-      <w:pPr>
-        <w:pStyle w:val="code"/>
-      </w:pPr>
-      <w:r>
-        <w:t xml:space="preserve">        top: -8px;</w:t>
-      </w:r>
-    </w:p>
-    <w:p>
-      <w:pPr>
-        <w:pStyle w:val="code"/>
-      </w:pPr>
-      <w:r>
-        <w:t xml:space="preserve">        width: 28px;</w:t>
-      </w:r>
-    </w:p>
-    <w:p>
-      <w:pPr>
-        <w:pStyle w:val="code"/>
-      </w:pPr>
-      <w:r>
-        <w:t xml:space="preserve">        height: 3px;</w:t>
-      </w:r>
-    </w:p>
-    <w:p>
-      <w:pPr>
-        <w:pStyle w:val="code"/>
-      </w:pPr>
-      <w:r>
-        <w:t xml:space="preserve">        background: set-text-color($primary-color);</w:t>
-      </w:r>
-    </w:p>
-    <w:p>
-      <w:pPr>
-        <w:pStyle w:val="code"/>
-      </w:pPr>
-      <w:r>
-        <w:t xml:space="preserve">        @include transition-ease;</w:t>
-      </w:r>
-    </w:p>
-    <w:p>
-      <w:pPr>
-        <w:pStyle w:val="code"/>
-      </w:pPr>
-    </w:p>
-    <w:p>
-      <w:pPr>
-        <w:pStyle w:val="code"/>
-      </w:pPr>
-      <w:r>
-        <w:t xml:space="preserve">    }</w:t>
-      </w:r>
-    </w:p>
-    <w:p>
-      <w:pPr>
-        <w:pStyle w:val="code"/>
-      </w:pPr>
-    </w:p>
-    <w:p>
-      <w:pPr>
-        <w:pStyle w:val="code"/>
-      </w:pPr>
-      <w:r>
-        <w:t xml:space="preserve">    &amp;::after { </w:t>
-      </w:r>
-    </w:p>
-    <w:p>
-      <w:pPr>
-        <w:pStyle w:val="code"/>
-      </w:pPr>
-    </w:p>
-    <w:p>
-      <w:pPr>
-        <w:pStyle w:val="code"/>
-      </w:pPr>
-      <w:r>
-        <w:t xml:space="preserve">        content: '';</w:t>
-      </w:r>
-    </w:p>
-    <w:p>
-      <w:pPr>
-        <w:pStyle w:val="code"/>
-      </w:pPr>
-      <w:r>
-        <w:t xml:space="preserve">        position: absolute;</w:t>
-      </w:r>
-    </w:p>
-    <w:p>
-      <w:pPr>
-        <w:pStyle w:val="code"/>
-      </w:pPr>
-      <w:r>
-        <w:t xml:space="preserve">        top: 8px;</w:t>
-      </w:r>
-    </w:p>
-    <w:p>
-      <w:pPr>
-        <w:pStyle w:val="code"/>
-      </w:pPr>
-      <w:r>
-        <w:t xml:space="preserve">        width: 20px;</w:t>
-      </w:r>
-    </w:p>
-    <w:p>
-      <w:pPr>
-        <w:pStyle w:val="code"/>
-      </w:pPr>
-      <w:r>
-        <w:t xml:space="preserve">        height: 3px;</w:t>
-      </w:r>
-    </w:p>
-    <w:p>
-      <w:pPr>
-        <w:pStyle w:val="code"/>
-      </w:pPr>
-      <w:r>
-        <w:t xml:space="preserve">        background: set-text-color($primary-color);</w:t>
-      </w:r>
-    </w:p>
-    <w:p>
-      <w:pPr>
-        <w:pStyle w:val="code"/>
-      </w:pPr>
-      <w:r>
-        <w:t xml:space="preserve">        @include transition-ease;</w:t>
-      </w:r>
-    </w:p>
-    <w:p>
-      <w:pPr>
-        <w:pStyle w:val="code"/>
-      </w:pPr>
-    </w:p>
-    <w:p>
-      <w:pPr>
-        <w:pStyle w:val="code"/>
-      </w:pPr>
-      <w:r>
-        <w:t xml:space="preserve">        </w:t>
-      </w:r>
-    </w:p>
-    <w:p>
-      <w:pPr>
-        <w:pStyle w:val="code"/>
-      </w:pPr>
-    </w:p>
-    <w:p>
-      <w:pPr>
-        <w:pStyle w:val="code"/>
-      </w:pPr>
-      <w:r>
-        <w:t xml:space="preserve">    }</w:t>
-      </w:r>
-    </w:p>
-    <w:p>
-      <w:pPr>
-        <w:pStyle w:val="code"/>
-      </w:pPr>
-    </w:p>
-    <w:p>
-      <w:pPr>
-        <w:pStyle w:val="code"/>
-      </w:pPr>
-      <w:r>
-        <w:t xml:space="preserve">    &amp;.open{</w:t>
-      </w:r>
-    </w:p>
-    <w:p>
-      <w:pPr>
-        <w:pStyle w:val="code"/>
-      </w:pPr>
-      <w:r>
-        <w:t xml:space="preserve">        transform: rotate(720deg);</w:t>
-      </w:r>
-    </w:p>
-    <w:p>
-      <w:pPr>
-        <w:pStyle w:val="code"/>
-      </w:pPr>
-      <w:r>
-        <w:t xml:space="preserve">        background: transparent;</w:t>
-      </w:r>
-    </w:p>
-    <w:p>
-      <w:pPr>
-        <w:pStyle w:val="code"/>
-      </w:pPr>
-    </w:p>
-    <w:p>
-      <w:pPr>
-        <w:pStyle w:val="code"/>
-      </w:pPr>
-      <w:r>
-        <w:t xml:space="preserve">        &amp;::before {</w:t>
-      </w:r>
-    </w:p>
-    <w:p>
-      <w:pPr>
-        <w:pStyle w:val="code"/>
-      </w:pPr>
-    </w:p>
-    <w:p>
-      <w:pPr>
-        <w:pStyle w:val="code"/>
-      </w:pPr>
-      <w:r>
-        <w:t xml:space="preserve">            transform: rotate(45deg) translate(5px, 8px);</w:t>
-      </w:r>
-    </w:p>
-    <w:p>
-      <w:pPr>
-        <w:pStyle w:val="code"/>
-      </w:pPr>
-      <w:r>
-        <w:t xml:space="preserve">        }</w:t>
-      </w:r>
-    </w:p>
-    <w:p>
-      <w:pPr>
-        <w:pStyle w:val="code"/>
-      </w:pPr>
-    </w:p>
-    <w:p>
-      <w:pPr>
-        <w:pStyle w:val="code"/>
-      </w:pPr>
-      <w:r>
-        <w:t xml:space="preserve">        &amp;::after{</w:t>
-      </w:r>
-    </w:p>
-    <w:p>
-      <w:pPr>
-        <w:pStyle w:val="code"/>
-      </w:pPr>
-      <w:r>
-        <w:t xml:space="preserve">            width: 28px;</w:t>
-      </w:r>
-    </w:p>
-    <w:p>
-      <w:pPr>
-        <w:pStyle w:val="code"/>
-      </w:pPr>
-      <w:r>
-        <w:t xml:space="preserve">            transform: rotate(-45deg) translate(3px, -7px);</w:t>
-      </w:r>
-    </w:p>
-    <w:p>
-      <w:pPr>
-        <w:pStyle w:val="code"/>
-      </w:pPr>
-      <w:r>
-        <w:t xml:space="preserve">        }</w:t>
-      </w:r>
-    </w:p>
-    <w:p>
-      <w:pPr>
-        <w:pStyle w:val="code"/>
-      </w:pPr>
-    </w:p>
-    <w:p>
-      <w:pPr>
-        <w:pStyle w:val="code"/>
-      </w:pPr>
-    </w:p>
-    <w:p>
-      <w:pPr>
-        <w:pStyle w:val="code"/>
-      </w:pPr>
-      <w:r>
-        <w:t xml:space="preserve">    }</w:t>
-      </w:r>
-    </w:p>
-    <w:p>
-      <w:pPr>
-        <w:pStyle w:val="code"/>
-      </w:pPr>
-    </w:p>
-    <w:p>
-      <w:pPr>
-        <w:pStyle w:val="code"/>
-      </w:pPr>
-    </w:p>
-    <w:p>
-      <w:pPr>
-        <w:pStyle w:val="code"/>
-      </w:pPr>
-      <w:r>
-        <w:t xml:space="preserve">    }</w:t>
-      </w:r>
-    </w:p>
-    <w:p>
-      <w:pPr>
-        <w:pStyle w:val="code"/>
-      </w:pPr>
-    </w:p>
-    <w:p>
-      <w:pPr>
-        <w:pStyle w:val="code"/>
-      </w:pPr>
-      <w:r>
-        <w:t>}</w:t>
-      </w:r>
-    </w:p>
-    <w:p>
-      <w:pPr>
-        <w:pStyle w:val="code"/>
-      </w:pPr>
-    </w:p>
-    <w:p>
-      <w:pPr>
-        <w:pStyle w:val="code"/>
-      </w:pPr>
-    </w:p>
-    <w:p>
-      <w:pPr>
-        <w:pStyle w:val="code"/>
-      </w:pPr>
-    </w:p>
-    <w:p>
-      <w:pPr>
-        <w:pStyle w:val="Heading1"/>
-      </w:pPr>
-      <w:bookmarkStart w:id="10" w:name="_Toc165544282"/>
-      <w:r>
-        <w:t>Code for the main.js file</w:t>
-      </w:r>
-      <w:bookmarkEnd w:id="10"/>
-    </w:p>
-    <w:p>
-      <w:pPr>
-        <w:pStyle w:val="code"/>
-      </w:pPr>
-      <w:r>
-        <w:t>const menuBtn = document.querySelector('.menu-btn');</w:t>
-      </w:r>
-    </w:p>
-    <w:p>
-      <w:pPr>
-        <w:pStyle w:val="code"/>
-      </w:pPr>
-      <w:r>
-        <w:t>const hamburger = document.querySelector('.menu-btn__burger');</w:t>
-      </w:r>
-    </w:p>
-    <w:p>
-      <w:pPr>
-        <w:pStyle w:val="code"/>
-      </w:pPr>
-    </w:p>
-    <w:p>
-      <w:pPr>
-        <w:pStyle w:val="code"/>
-      </w:pPr>
-    </w:p>
-    <w:p>
-      <w:pPr>
-        <w:pStyle w:val="code"/>
-      </w:pPr>
-      <w:r>
-        <w:t>let showMenu = false;</w:t>
-      </w:r>
-    </w:p>
-    <w:p>
-      <w:pPr>
-        <w:pStyle w:val="code"/>
-      </w:pPr>
-    </w:p>
-    <w:p>
-      <w:pPr>
-        <w:pStyle w:val="code"/>
-      </w:pPr>
-      <w:r>
-        <w:t>menuBtn.addEventListener('click', toggleMenu);</w:t>
-      </w:r>
-    </w:p>
-    <w:p>
-      <w:pPr>
-        <w:pStyle w:val="code"/>
-      </w:pPr>
-    </w:p>
-    <w:p>
-      <w:pPr>
-        <w:pStyle w:val="code"/>
-      </w:pPr>
-    </w:p>
-    <w:p>
-      <w:pPr>
-        <w:pStyle w:val="code"/>
-      </w:pPr>
-      <w:r>
-        <w:t>function toggleMenu() {</w:t>
-      </w:r>
-    </w:p>
-    <w:p>
-      <w:pPr>
-        <w:pStyle w:val="code"/>
-      </w:pPr>
-      <w:r>
-        <w:t xml:space="preserve">    if(!showMenu) {</w:t>
-      </w:r>
-    </w:p>
-    <w:p>
-      <w:pPr>
-        <w:pStyle w:val="code"/>
-      </w:pPr>
-      <w:r>
-        <w:t xml:space="preserve">        hamburger.classList.add('open');</w:t>
-      </w:r>
-    </w:p>
-    <w:p>
-      <w:pPr>
-        <w:pStyle w:val="code"/>
-      </w:pPr>
-    </w:p>
-    <w:p>
-      <w:pPr>
-        <w:pStyle w:val="code"/>
-      </w:pPr>
-      <w:r>
-        <w:t xml:space="preserve">        showMenu = true;</w:t>
-      </w:r>
-    </w:p>
-    <w:p>
-      <w:pPr>
-        <w:pStyle w:val="code"/>
-      </w:pPr>
-    </w:p>
-    <w:p>
-      <w:pPr>
-        <w:pStyle w:val="code"/>
-      </w:pPr>
-      <w:r>
-        <w:t xml:space="preserve">    } else {</w:t>
-      </w:r>
-    </w:p>
-    <w:p>
-      <w:pPr>
-        <w:pStyle w:val="code"/>
-      </w:pPr>
-      <w:r>
-        <w:t xml:space="preserve">        hamburger.classList.remove('open');</w:t>
-      </w:r>
-    </w:p>
-    <w:p>
-      <w:pPr>
-        <w:pStyle w:val="code"/>
-      </w:pPr>
-    </w:p>
-    <w:p>
-      <w:pPr>
-        <w:pStyle w:val="code"/>
-      </w:pPr>
-      <w:r>
-        <w:t xml:space="preserve">        showMenu = false;</w:t>
-      </w:r>
-    </w:p>
-    <w:p>
-      <w:pPr>
-        <w:pStyle w:val="code"/>
-      </w:pPr>
-      <w:r>
-        <w:t xml:space="preserve">        }</w:t>
-      </w:r>
-    </w:p>
-    <w:p>
-      <w:pPr>
-        <w:pStyle w:val="code"/>
-      </w:pPr>
-    </w:p>
-    <w:p>
-      <w:pPr>
-        <w:pStyle w:val="code"/>
-      </w:pPr>
-    </w:p>
-    <w:p>
-      <w:pPr>
-        <w:pStyle w:val="code"/>
-      </w:pPr>
-      <w:r>
-        <w:t>}</w:t>
-      </w:r>
-    </w:p>
     <w:sectPr>
       <w:pgSz w:w="12240" w:h="15840"/>
       <w:pgMar w:top="1440" w:right="1440" w:bottom="1440" w:left="1440" w:header="720" w:footer="720" w:gutter="0"/>

</xml_diff>